<commit_message>
updated image path in save_dodona_image function and removed unused PNG library; added additional context to feedback messages in the document
</commit_message>
<xml_diff>
--- a/20251022_correlation_exercise.docx
+++ b/20251022_correlation_exercise.docx
@@ -10,7 +10,7 @@
         <w:t xml:space="preserve">Oefening II - Correlatie basis</w:t>
       </w:r>
     </w:p>
-    <w:bookmarkStart w:id="60" w:name="basisbegrippen-in-de-correlation"/>
+    <w:bookmarkStart w:id="61" w:name="basisbegrippen-in-de-correlation"/>
     <w:p>
       <w:pPr>
         <w:pStyle w:val="Heading1"/>
@@ -1268,7 +1268,7 @@
     </w:tbl>
     <w:bookmarkEnd w:id="27"/>
     <w:bookmarkEnd w:id="28"/>
-    <w:bookmarkStart w:id="34" w:name="onthouden-niveau-5-vragen"/>
+    <w:bookmarkStart w:id="35" w:name="onthouden-niveau-5-vragen"/>
     <w:p>
       <w:pPr>
         <w:pStyle w:val="Heading2"/>
@@ -1277,7 +1277,7 @@
         <w:t xml:space="preserve">ONTHOUDEN NIVEAU (5 vragen)</w:t>
       </w:r>
     </w:p>
-    <w:bookmarkStart w:id="29" w:name="vraag-q1-onthouden"/>
+    <w:bookmarkStart w:id="30" w:name="vraag-q1-onthouden"/>
     <w:p>
       <w:pPr>
         <w:pStyle w:val="Heading3"/>
@@ -1326,7 +1326,21 @@
         <w:t xml:space="preserve"> </w:t>
       </w:r>
       <w:r>
-        <w:t xml:space="preserve">= ” ✅ Juist! Correlatie kwantificeert hoe sterk en in welke richting twee kwantitatieve variabelen met elkaar in verband staan. Een positieve correlatie (bijv. r = +0,68 tussen werkloosheid en vermogenscriminaliteit) betekent dat hogere werkloosheid gepaard gaat met hogere criminaliteit, terwijl een negatieve correlatie (bijv. r = –0,55 tussen zichtbaarheid van de politie en wanorde) betekent dat naarmate de ene toeneemt, de andere afneemt.”</w:t>
+        <w:t xml:space="preserve">= ” ✅ Juist! Correlatie kwantificeert hoe sterk en in welke richting twee kwantitatieve variabelen met elkaar in verband staan. Een positieve correlatie (bijv. r = +0,68 tussen werkloosheid en vermogenscriminaliteit) betekent dat hogere werkloosheid gepaard gaat met hogere criminaliteit, terwijl een negatieve correlatie (bijv. r = –0,55 tussen zichtbaarheid van de politie en wanorde) betekent dat naarmate de ene toeneemt, de andere afneemt.</w:t>
+      </w:r>
+      <w:r>
+        <w:t xml:space="preserve"> </w:t>
+      </w:r>
+      <w:hyperlink r:id="rId29">
+        <w:r>
+          <w:rPr>
+            <w:rStyle w:val="Hyperlink"/>
+          </w:rPr>
+          <w:t xml:space="preserve">Lees meer</w:t>
+        </w:r>
+      </w:hyperlink>
+      <w:r>
+        <w:t xml:space="preserve">”</w:t>
       </w:r>
     </w:p>
     <w:p>
@@ -1349,7 +1363,21 @@
         <w:t xml:space="preserve"> </w:t>
       </w:r>
       <w:r>
-        <w:t xml:space="preserve">= ” ❌ Fout. Dit is een veel voorkomende misvatting in onderzoek. Correlatie laat zien dat twee variabelen samen veranderen, maar het bewijst niet dat de ene de andere veroorzaakt. Buurten met een hoge werkloosheid hebben bijvoorbeeld vaak hogere misdaadcijfers, maar dit kan het gevolg zijn van een derde factor, zoals armoede, sociale desorganisatie of zwakke informele controle.”</w:t>
+        <w:t xml:space="preserve">= ” ❌ Fout. Dit is een veel voorkomende misvatting in onderzoek. Correlatie laat zien dat twee variabelen samen veranderen, maar het bewijst niet dat de ene de andere veroorzaakt. Buurten met een hoge werkloosheid hebben bijvoorbeeld vaak hogere misdaadcijfers, maar dit kan het gevolg zijn van een derde factor, zoals armoede, sociale desorganisatie of zwakke informele controle.</w:t>
+      </w:r>
+      <w:r>
+        <w:t xml:space="preserve"> </w:t>
+      </w:r>
+      <w:hyperlink r:id="rId29">
+        <w:r>
+          <w:rPr>
+            <w:rStyle w:val="Hyperlink"/>
+          </w:rPr>
+          <w:t xml:space="preserve">Lees meer</w:t>
+        </w:r>
+      </w:hyperlink>
+      <w:r>
+        <w:t xml:space="preserve">”</w:t>
       </w:r>
     </w:p>
     <w:p>
@@ -1372,7 +1400,21 @@
         <w:t xml:space="preserve"> </w:t>
       </w:r>
       <w:r>
-        <w:t xml:space="preserve">= ” ❌ Fout. Het nemen van een verschil (Y - X) meet alleen een kloof, niet of de variabelen samen variëren. Het verschil tussen diefstal- en mishandelingspercentages zegt bijvoorbeeld niets over de vraag of deze misdaden samen stijgen of dalen. Correlatie onderzoekt co-variatie - hoeveel beide variabelen afwijken van hun gemiddelden in dezelfde of tegengestelde richting.”</w:t>
+        <w:t xml:space="preserve">= ” ❌ Fout. Het nemen van een verschil (Y - X) meet alleen een kloof, niet of de variabelen samen variëren. Het verschil tussen diefstal- en mishandelingspercentages zegt bijvoorbeeld niets over de vraag of deze misdaden samen stijgen of dalen. Correlatie onderzoekt co-variatie - hoeveel beide variabelen afwijken van hun gemiddelden in dezelfde of tegengestelde richting.</w:t>
+      </w:r>
+      <w:r>
+        <w:t xml:space="preserve"> </w:t>
+      </w:r>
+      <w:hyperlink r:id="rId29">
+        <w:r>
+          <w:rPr>
+            <w:rStyle w:val="Hyperlink"/>
+          </w:rPr>
+          <w:t xml:space="preserve">Lees meer</w:t>
+        </w:r>
+      </w:hyperlink>
+      <w:r>
+        <w:t xml:space="preserve">”</w:t>
       </w:r>
     </w:p>
     <w:p>
@@ -1395,7 +1437,21 @@
         <w:t xml:space="preserve"> </w:t>
       </w:r>
       <w:r>
-        <w:t xml:space="preserve">= ” ❌ Fout. Dat is regressieanalyse, geen correlatie. Regressie stelt criminologen in staat om bijvoorbeeld het verwachte misdaadcijfer voor een bepaald werkloosheidsniveau te voorspellen. Correlatie vat alleen samen hoe twee variabelen op een bepaald moment in de tijd met elkaar in verband staan - het kan geen voorspellingen doen of oorzakelijk verband bewijzen.”</w:t>
+        <w:t xml:space="preserve">= ” ❌ Fout. Dat is regressieanalyse, geen correlatie. Regressie stelt criminologen in staat om bijvoorbeeld het verwachte misdaadcijfer voor een bepaald werkloosheidsniveau te voorspellen. Correlatie vat alleen samen hoe twee variabelen op een bepaald moment in de tijd met elkaar in verband staan - het kan geen voorspellingen doen of oorzakelijk verband bewijzen.</w:t>
+      </w:r>
+      <w:r>
+        <w:t xml:space="preserve"> </w:t>
+      </w:r>
+      <w:hyperlink r:id="rId29">
+        <w:r>
+          <w:rPr>
+            <w:rStyle w:val="Hyperlink"/>
+          </w:rPr>
+          <w:t xml:space="preserve">Lees meer</w:t>
+        </w:r>
+      </w:hyperlink>
+      <w:r>
+        <w:t xml:space="preserve">”</w:t>
       </w:r>
     </w:p>
     <w:p>
@@ -1405,8 +1461,8 @@
         </w:pict>
       </w:r>
     </w:p>
-    <w:bookmarkEnd w:id="29"/>
-    <w:bookmarkStart w:id="30" w:name="vraag-q2-onthouden"/>
+    <w:bookmarkEnd w:id="30"/>
+    <w:bookmarkStart w:id="31" w:name="vraag-q2-onthouden"/>
     <w:p>
       <w:pPr>
         <w:pStyle w:val="Heading3"/>
@@ -1568,8 +1624,8 @@
         </w:pict>
       </w:r>
     </w:p>
-    <w:bookmarkEnd w:id="30"/>
-    <w:bookmarkStart w:id="31" w:name="vraag-q3-onthouden"/>
+    <w:bookmarkEnd w:id="31"/>
+    <w:bookmarkStart w:id="32" w:name="vraag-q3-onthouden"/>
     <w:p>
       <w:pPr>
         <w:pStyle w:val="Heading3"/>
@@ -1738,7 +1794,7 @@
                     </pic:cNvPicPr>
                   </pic:nvPicPr>
                   <pic:blipFill>
-                    <a:blip r:embed="rId22"/>
+                    <a:blip r:embed="rId30"/>
                     <a:stretch>
                       <a:fillRect/>
                     </a:stretch>
@@ -1765,7 +1821,7 @@
         <w:pStyle w:val="BodyText"/>
       </w:pPr>
       <w:r>
-        <w:t xml:space="preserve">Saved SVG image: ../3.3 Correlatie - Belangrijkste maatregelen/description/media/correlation_plot_3.svg with dimensions: 6 x 4</w:t>
+        <w:t xml:space="preserve">Saved SVG image: 3.3 Correlatie - Belangrijkste maatregelen/description/media/correlation_plot_3.svg with dimensions: 6 x 4</w:t>
       </w:r>
     </w:p>
     <w:p>
@@ -1879,8 +1935,8 @@
         </w:pict>
       </w:r>
     </w:p>
-    <w:bookmarkEnd w:id="31"/>
-    <w:bookmarkStart w:id="32" w:name="vraag-q4-onthouden"/>
+    <w:bookmarkEnd w:id="32"/>
+    <w:bookmarkStart w:id="33" w:name="vraag-q4-onthouden"/>
     <w:p>
       <w:pPr>
         <w:pStyle w:val="Heading3"/>
@@ -2018,8 +2074,8 @@
         </w:pict>
       </w:r>
     </w:p>
-    <w:bookmarkEnd w:id="32"/>
-    <w:bookmarkStart w:id="33" w:name="vraag-q5-onthouden"/>
+    <w:bookmarkEnd w:id="33"/>
+    <w:bookmarkStart w:id="34" w:name="vraag-q5-onthouden"/>
     <w:p>
       <w:pPr>
         <w:pStyle w:val="Heading3"/>
@@ -2202,9 +2258,9 @@
         </w:pict>
       </w:r>
     </w:p>
-    <w:bookmarkEnd w:id="33"/>
     <w:bookmarkEnd w:id="34"/>
-    <w:bookmarkStart w:id="43" w:name="begrijpen-niveau-8-vragen"/>
+    <w:bookmarkEnd w:id="35"/>
+    <w:bookmarkStart w:id="44" w:name="begrijpen-niveau-8-vragen"/>
     <w:p>
       <w:pPr>
         <w:pStyle w:val="Heading2"/>
@@ -2213,7 +2269,7 @@
         <w:t xml:space="preserve">BEGRIJPEN NIVEAU (8 vragen)</w:t>
       </w:r>
     </w:p>
-    <w:bookmarkStart w:id="35" w:name="vraag-q6-begrijpen"/>
+    <w:bookmarkStart w:id="36" w:name="vraag-q6-begrijpen"/>
     <w:p>
       <w:pPr>
         <w:pStyle w:val="Heading3"/>
@@ -2386,8 +2442,8 @@
         </w:pict>
       </w:r>
     </w:p>
-    <w:bookmarkEnd w:id="35"/>
-    <w:bookmarkStart w:id="36" w:name="vraag-q7-begrijpen"/>
+    <w:bookmarkEnd w:id="36"/>
+    <w:bookmarkStart w:id="37" w:name="vraag-q7-begrijpen"/>
     <w:p>
       <w:pPr>
         <w:pStyle w:val="Heading3"/>
@@ -2537,8 +2593,8 @@
         </w:pict>
       </w:r>
     </w:p>
-    <w:bookmarkEnd w:id="36"/>
-    <w:bookmarkStart w:id="37" w:name="vraag-q8-begrijpen"/>
+    <w:bookmarkEnd w:id="37"/>
+    <w:bookmarkStart w:id="38" w:name="vraag-q8-begrijpen"/>
     <w:p>
       <w:pPr>
         <w:pStyle w:val="Heading3"/>
@@ -2583,7 +2639,7 @@
                     </pic:cNvPicPr>
                   </pic:nvPicPr>
                   <pic:blipFill>
-                    <a:blip r:embed="rId23"/>
+                    <a:blip r:embed="rId31"/>
                     <a:stretch>
                       <a:fillRect/>
                     </a:stretch>
@@ -2734,8 +2790,8 @@
         </w:pict>
       </w:r>
     </w:p>
-    <w:bookmarkEnd w:id="37"/>
-    <w:bookmarkStart w:id="38" w:name="vraag-q9-begrijpen"/>
+    <w:bookmarkEnd w:id="38"/>
+    <w:bookmarkStart w:id="39" w:name="vraag-q9-begrijpen"/>
     <w:p>
       <w:pPr>
         <w:pStyle w:val="Heading3"/>
@@ -2873,8 +2929,8 @@
         </w:pict>
       </w:r>
     </w:p>
-    <w:bookmarkEnd w:id="38"/>
-    <w:bookmarkStart w:id="39" w:name="vraag-q10-begrijpen"/>
+    <w:bookmarkEnd w:id="39"/>
+    <w:bookmarkStart w:id="40" w:name="vraag-q10-begrijpen"/>
     <w:p>
       <w:pPr>
         <w:pStyle w:val="Heading3"/>
@@ -3012,8 +3068,8 @@
         </w:pict>
       </w:r>
     </w:p>
-    <w:bookmarkEnd w:id="39"/>
-    <w:bookmarkStart w:id="40" w:name="vraag-q11-begrijpen"/>
+    <w:bookmarkEnd w:id="40"/>
+    <w:bookmarkStart w:id="41" w:name="vraag-q11-begrijpen"/>
     <w:p>
       <w:pPr>
         <w:pStyle w:val="Heading3"/>
@@ -3058,7 +3114,7 @@
                     </pic:cNvPicPr>
                   </pic:nvPicPr>
                   <pic:blipFill>
-                    <a:blip r:embed="rId24"/>
+                    <a:blip r:embed="rId32"/>
                     <a:stretch>
                       <a:fillRect/>
                     </a:stretch>
@@ -3197,8 +3253,8 @@
         </w:pict>
       </w:r>
     </w:p>
-    <w:bookmarkEnd w:id="40"/>
-    <w:bookmarkStart w:id="41" w:name="vraag-q12-begrijpen"/>
+    <w:bookmarkEnd w:id="41"/>
+    <w:bookmarkStart w:id="42" w:name="vraag-q12-begrijpen"/>
     <w:p>
       <w:pPr>
         <w:pStyle w:val="Heading3"/>
@@ -3243,7 +3299,7 @@
                     </pic:cNvPicPr>
                   </pic:nvPicPr>
                   <pic:blipFill>
-                    <a:blip r:embed="rId25"/>
+                    <a:blip r:embed="rId33"/>
                     <a:stretch>
                       <a:fillRect/>
                     </a:stretch>
@@ -3451,8 +3507,8 @@
         </w:pict>
       </w:r>
     </w:p>
-    <w:bookmarkEnd w:id="41"/>
-    <w:bookmarkStart w:id="42" w:name="vraag-q13-begrijpen"/>
+    <w:bookmarkEnd w:id="42"/>
+    <w:bookmarkStart w:id="43" w:name="vraag-q13-begrijpen"/>
     <w:p>
       <w:pPr>
         <w:pStyle w:val="Heading3"/>
@@ -3590,9 +3646,9 @@
         </w:pict>
       </w:r>
     </w:p>
-    <w:bookmarkEnd w:id="42"/>
     <w:bookmarkEnd w:id="43"/>
-    <w:bookmarkStart w:id="47" w:name="toepassen-niveau-3-vragen"/>
+    <w:bookmarkEnd w:id="44"/>
+    <w:bookmarkStart w:id="48" w:name="toepassen-niveau-3-vragen"/>
     <w:p>
       <w:pPr>
         <w:pStyle w:val="Heading2"/>
@@ -3601,7 +3657,7 @@
         <w:t xml:space="preserve">TOEPASSEN NIVEAU (3 vragen)</w:t>
       </w:r>
     </w:p>
-    <w:bookmarkStart w:id="44" w:name="vraag-q14-toepassen"/>
+    <w:bookmarkStart w:id="45" w:name="vraag-q14-toepassen"/>
     <w:p>
       <w:pPr>
         <w:pStyle w:val="Heading3"/>
@@ -3646,7 +3702,7 @@
                     </pic:cNvPicPr>
                   </pic:nvPicPr>
                   <pic:blipFill>
-                    <a:blip r:embed="rId26"/>
+                    <a:blip r:embed="rId34"/>
                     <a:stretch>
                       <a:fillRect/>
                     </a:stretch>
@@ -3779,8 +3835,8 @@
         </w:pict>
       </w:r>
     </w:p>
-    <w:bookmarkEnd w:id="44"/>
-    <w:bookmarkStart w:id="45" w:name="vraag-q15-toepassen"/>
+    <w:bookmarkEnd w:id="45"/>
+    <w:bookmarkStart w:id="46" w:name="vraag-q15-toepassen"/>
     <w:p>
       <w:pPr>
         <w:pStyle w:val="Heading3"/>
@@ -3843,7 +3899,7 @@
                     </pic:cNvPicPr>
                   </pic:nvPicPr>
                   <pic:blipFill>
-                    <a:blip r:embed="rId27"/>
+                    <a:blip r:embed="rId35"/>
                     <a:stretch>
                       <a:fillRect/>
                     </a:stretch>
@@ -4030,8 +4086,8 @@
         </w:pict>
       </w:r>
     </w:p>
-    <w:bookmarkEnd w:id="45"/>
-    <w:bookmarkStart w:id="46" w:name="vraag-q16-toepassen"/>
+    <w:bookmarkEnd w:id="46"/>
+    <w:bookmarkStart w:id="47" w:name="vraag-q16-toepassen"/>
     <w:p>
       <w:pPr>
         <w:pStyle w:val="Heading3"/>
@@ -4375,9 +4431,9 @@
         </w:pict>
       </w:r>
     </w:p>
-    <w:bookmarkEnd w:id="46"/>
     <w:bookmarkEnd w:id="47"/>
-    <w:bookmarkStart w:id="52" w:name="analyseren-niveau-4-vragen"/>
+    <w:bookmarkEnd w:id="48"/>
+    <w:bookmarkStart w:id="53" w:name="analyseren-niveau-4-vragen"/>
     <w:p>
       <w:pPr>
         <w:pStyle w:val="Heading2"/>
@@ -4386,7 +4442,7 @@
         <w:t xml:space="preserve">ANALYSEREN NIVEAU (4 vragen)</w:t>
       </w:r>
     </w:p>
-    <w:bookmarkStart w:id="48" w:name="vraag-q17-begrijpen"/>
+    <w:bookmarkStart w:id="49" w:name="vraag-q17-begrijpen"/>
     <w:p>
       <w:pPr>
         <w:pStyle w:val="Heading3"/>
@@ -4524,8 +4580,8 @@
         </w:pict>
       </w:r>
     </w:p>
-    <w:bookmarkEnd w:id="48"/>
-    <w:bookmarkStart w:id="49" w:name="vraag-q18-begrijpen"/>
+    <w:bookmarkEnd w:id="49"/>
+    <w:bookmarkStart w:id="50" w:name="vraag-q18-begrijpen"/>
     <w:p>
       <w:pPr>
         <w:pStyle w:val="Heading3"/>
@@ -4570,7 +4626,7 @@
                     </pic:cNvPicPr>
                   </pic:nvPicPr>
                   <pic:blipFill>
-                    <a:blip r:embed="rId28"/>
+                    <a:blip r:embed="rId36"/>
                     <a:stretch>
                       <a:fillRect/>
                     </a:stretch>
@@ -4721,8 +4777,8 @@
         </w:pict>
       </w:r>
     </w:p>
-    <w:bookmarkEnd w:id="49"/>
-    <w:bookmarkStart w:id="50" w:name="vraag-q19-analyseren"/>
+    <w:bookmarkEnd w:id="50"/>
+    <w:bookmarkStart w:id="51" w:name="vraag-q19-analyseren"/>
     <w:p>
       <w:pPr>
         <w:pStyle w:val="Heading3"/>
@@ -4767,7 +4823,7 @@
                     </pic:cNvPicPr>
                   </pic:nvPicPr>
                   <pic:blipFill>
-                    <a:blip r:embed="rId29"/>
+                    <a:blip r:embed="rId37"/>
                     <a:stretch>
                       <a:fillRect/>
                     </a:stretch>
@@ -5119,8 +5175,8 @@
         </w:pict>
       </w:r>
     </w:p>
-    <w:bookmarkEnd w:id="50"/>
-    <w:bookmarkStart w:id="51" w:name="vraag-q20-begrijpen"/>
+    <w:bookmarkEnd w:id="51"/>
+    <w:bookmarkStart w:id="52" w:name="vraag-q20-begrijpen"/>
     <w:p>
       <w:pPr>
         <w:pStyle w:val="Heading3"/>
@@ -5309,9 +5365,9 @@
         </w:pict>
       </w:r>
     </w:p>
-    <w:bookmarkEnd w:id="51"/>
     <w:bookmarkEnd w:id="52"/>
-    <w:bookmarkStart w:id="56" w:name="evalueren-niveau-3-vragen"/>
+    <w:bookmarkEnd w:id="53"/>
+    <w:bookmarkStart w:id="57" w:name="evalueren-niveau-3-vragen"/>
     <w:p>
       <w:pPr>
         <w:pStyle w:val="Heading2"/>
@@ -5320,7 +5376,7 @@
         <w:t xml:space="preserve">EVALUEREN NIVEAU (3 vragen)</w:t>
       </w:r>
     </w:p>
-    <w:bookmarkStart w:id="53" w:name="vraag-q21-begrijpen"/>
+    <w:bookmarkStart w:id="54" w:name="vraag-q21-begrijpen"/>
     <w:p>
       <w:pPr>
         <w:pStyle w:val="Heading3"/>
@@ -5365,7 +5421,7 @@
                     </pic:cNvPicPr>
                   </pic:nvPicPr>
                   <pic:blipFill>
-                    <a:blip r:embed="rId30"/>
+                    <a:blip r:embed="rId38"/>
                     <a:stretch>
                       <a:fillRect/>
                     </a:stretch>
@@ -5504,8 +5560,8 @@
         </w:pict>
       </w:r>
     </w:p>
-    <w:bookmarkEnd w:id="53"/>
-    <w:bookmarkStart w:id="54" w:name="vraag-q22-evalueren"/>
+    <w:bookmarkEnd w:id="54"/>
+    <w:bookmarkStart w:id="55" w:name="vraag-q22-evalueren"/>
     <w:p>
       <w:pPr>
         <w:pStyle w:val="Heading3"/>
@@ -5671,8 +5727,8 @@
         </w:pict>
       </w:r>
     </w:p>
-    <w:bookmarkEnd w:id="54"/>
-    <w:bookmarkStart w:id="55" w:name="vraag-q23-begrijpen"/>
+    <w:bookmarkEnd w:id="55"/>
+    <w:bookmarkStart w:id="56" w:name="vraag-q23-begrijpen"/>
     <w:p>
       <w:pPr>
         <w:pStyle w:val="Heading3"/>
@@ -5750,7 +5806,7 @@
                     </pic:cNvPicPr>
                   </pic:nvPicPr>
                   <pic:blipFill>
-                    <a:blip r:embed="rId31"/>
+                    <a:blip r:embed="rId39"/>
                     <a:stretch>
                       <a:fillRect/>
                     </a:stretch>
@@ -6107,9 +6163,9 @@
         </w:pict>
       </w:r>
     </w:p>
-    <w:bookmarkEnd w:id="55"/>
     <w:bookmarkEnd w:id="56"/>
-    <w:bookmarkStart w:id="59" w:name="creëren-niveau-2-vragen"/>
+    <w:bookmarkEnd w:id="57"/>
+    <w:bookmarkStart w:id="60" w:name="creëren-niveau-2-vragen"/>
     <w:p>
       <w:pPr>
         <w:pStyle w:val="Heading2"/>
@@ -6118,7 +6174,7 @@
         <w:t xml:space="preserve">CREËREN NIVEAU (2 vragen)</w:t>
       </w:r>
     </w:p>
-    <w:bookmarkStart w:id="57" w:name="vraag-q24-creëren"/>
+    <w:bookmarkStart w:id="58" w:name="vraag-q24-creëren"/>
     <w:p>
       <w:pPr>
         <w:pStyle w:val="Heading3"/>
@@ -6256,8 +6312,8 @@
         </w:pict>
       </w:r>
     </w:p>
-    <w:bookmarkEnd w:id="57"/>
-    <w:bookmarkStart w:id="58" w:name="vraag-q25-creëren"/>
+    <w:bookmarkEnd w:id="58"/>
+    <w:bookmarkStart w:id="59" w:name="vraag-q25-creëren"/>
     <w:p>
       <w:pPr>
         <w:pStyle w:val="Heading3"/>
@@ -6523,9 +6579,9 @@
         </w:pict>
       </w:r>
     </w:p>
-    <w:bookmarkEnd w:id="58"/>
     <w:bookmarkEnd w:id="59"/>
     <w:bookmarkEnd w:id="60"/>
+    <w:bookmarkEnd w:id="61"/>
     <w:sectPr>
       <w:pgSz w:h="16838" w:w="11906"/>
       <w:pgMar w:bottom="1440" w:footer="708" w:gutter="0" w:header="708" w:left="1440" w:right="1440" w:top="1440"/>

</xml_diff>